<commit_message>
Updates to slides 09 and class 10
</commit_message>
<xml_diff>
--- a/docs/materials/10-A-WorkiongLocallyAndUpstreaming.docx
+++ b/docs/materials/10-A-WorkiongLocallyAndUpstreaming.docx
@@ -6046,7 +6046,19 @@
         <w:rPr>
           <w:rFonts w:asciiTheme="minorHAnsi" w:hAnsiTheme="minorHAnsi" w:cstheme="minorHAnsi"/>
         </w:rPr>
-        <w:t xml:space="preserve">Give the git add command that would be equivalent to your answer in part a. </w:t>
+        <w:t xml:space="preserve">Give the </w:t>
+      </w:r>
+      <w:r>
+        <w:rPr>
+          <w:rFonts w:ascii="Courier" w:hAnsi="Courier" w:cstheme="minorHAnsi"/>
+        </w:rPr>
+        <w:t>git add</w:t>
+      </w:r>
+      <w:r>
+        <w:rPr>
+          <w:rFonts w:asciiTheme="minorHAnsi" w:hAnsiTheme="minorHAnsi" w:cstheme="minorHAnsi"/>
+        </w:rPr>
+        <w:t xml:space="preserve"> command that would be equivalent to your answer in part a. </w:t>
       </w:r>
     </w:p>
     <w:p>

</xml_diff>